<commit_message>
Commit final con el dossier y el leeme.
</commit_message>
<xml_diff>
--- a/EXAMEN 2ª EVALUACIÓN.docx
+++ b/EXAMEN 2ª EVALUACIÓN.docx
@@ -1354,20 +1354,433 @@
         <w:rPr>
           <w:i/>
         </w:rPr>
-        <w:t xml:space="preserve"> Pruebas de caja negra.</w:t>
-      </w:r>
-    </w:p>
-    <w:p>
-      <w:pPr>
-        <w:tabs>
-          <w:tab w:val="left" w:pos="2775"/>
-        </w:tabs>
-      </w:pPr>
-      <w:r>
-        <w:t>Para ello, vamos a fijarnos en los posibles inputs, para intentar establecer el máximo cubirimiento</w:t>
+        <w:t xml:space="preserve"> Diseño de </w:t>
+      </w:r>
+      <w:r>
+        <w:rPr>
+          <w:i/>
+        </w:rPr>
+        <w:t>p</w:t>
+      </w:r>
+      <w:r>
+        <w:rPr>
+          <w:i/>
+        </w:rPr>
+        <w:t>ruebas de caja negra.</w:t>
+      </w:r>
+    </w:p>
+    <w:p>
+      <w:pPr>
+        <w:tabs>
+          <w:tab w:val="left" w:pos="2775"/>
+        </w:tabs>
+      </w:pPr>
+      <w:r>
+        <w:t>Para ello, vamos a fijarnos en los posibles inputs, para in</w:t>
+      </w:r>
+      <w:r>
+        <w:t>tentar establecer el máximo cub</w:t>
+      </w:r>
+      <w:r>
+        <w:t>rimiento</w:t>
+      </w:r>
+      <w:r>
+        <w:t>.</w:t>
+      </w:r>
+    </w:p>
+    <w:p>
+      <w:pPr>
+        <w:tabs>
+          <w:tab w:val="left" w:pos="2775"/>
+        </w:tabs>
+      </w:pPr>
+      <w:r>
+        <w:t>Debemos realizar las pruebas al constructor con el parámetro, el cual es el de nuestros números elegidos. Vamos a intentar cubrir todos los casos</w:t>
+      </w:r>
+      <w:r>
+        <w:t xml:space="preserve"> eligiendo los valores frontera adecuados</w:t>
+      </w:r>
+      <w:r>
+        <w:t>.</w:t>
+      </w:r>
+    </w:p>
+    <w:tbl>
+      <w:tblPr>
+        <w:tblStyle w:val="Tablaconcuadrcula"/>
+        <w:tblW w:w="0" w:type="auto"/>
+        <w:tblLook w:val="04A0" w:firstRow="1" w:lastRow="0" w:firstColumn="1" w:lastColumn="0" w:noHBand="0" w:noVBand="1"/>
+      </w:tblPr>
+      <w:tblGrid>
+        <w:gridCol w:w="2123"/>
+        <w:gridCol w:w="2123"/>
+        <w:gridCol w:w="2124"/>
+        <w:gridCol w:w="2124"/>
+      </w:tblGrid>
+      <w:tr>
+        <w:tc>
+          <w:tcPr>
+            <w:tcW w:w="2123" w:type="dxa"/>
+          </w:tcPr>
+          <w:p>
+            <w:pPr>
+              <w:tabs>
+                <w:tab w:val="left" w:pos="2775"/>
+              </w:tabs>
+              <w:jc w:val="center"/>
+            </w:pPr>
+            <w:r>
+              <w:t>CASO</w:t>
+            </w:r>
+          </w:p>
+        </w:tc>
+        <w:tc>
+          <w:tcPr>
+            <w:tcW w:w="2123" w:type="dxa"/>
+          </w:tcPr>
+          <w:p>
+            <w:pPr>
+              <w:tabs>
+                <w:tab w:val="left" w:pos="2775"/>
+              </w:tabs>
+              <w:jc w:val="center"/>
+            </w:pPr>
+            <w:r>
+              <w:t>CLASE DE EQUIVALENCIA</w:t>
+            </w:r>
+          </w:p>
+        </w:tc>
+        <w:tc>
+          <w:tcPr>
+            <w:tcW w:w="2124" w:type="dxa"/>
+          </w:tcPr>
+          <w:p>
+            <w:pPr>
+              <w:tabs>
+                <w:tab w:val="left" w:pos="2775"/>
+              </w:tabs>
+              <w:jc w:val="center"/>
+            </w:pPr>
+            <w:r>
+              <w:t>VALORES ELEGIDOS</w:t>
+            </w:r>
+          </w:p>
+        </w:tc>
+        <w:tc>
+          <w:tcPr>
+            <w:tcW w:w="2124" w:type="dxa"/>
+          </w:tcPr>
+          <w:p>
+            <w:pPr>
+              <w:tabs>
+                <w:tab w:val="left" w:pos="2775"/>
+              </w:tabs>
+              <w:jc w:val="center"/>
+            </w:pPr>
+            <w:r>
+              <w:t>RESULTADO ESPERADO</w:t>
+            </w:r>
+          </w:p>
+        </w:tc>
+      </w:tr>
+      <w:tr>
+        <w:tc>
+          <w:tcPr>
+            <w:tcW w:w="2123" w:type="dxa"/>
+          </w:tcPr>
+          <w:p>
+            <w:pPr>
+              <w:tabs>
+                <w:tab w:val="left" w:pos="2775"/>
+              </w:tabs>
+              <w:jc w:val="center"/>
+            </w:pPr>
+            <w:r>
+              <w:t>A1</w:t>
+            </w:r>
+          </w:p>
+        </w:tc>
+        <w:tc>
+          <w:tcPr>
+            <w:tcW w:w="2123" w:type="dxa"/>
+          </w:tcPr>
+          <w:p>
+            <w:pPr>
+              <w:tabs>
+                <w:tab w:val="left" w:pos="2775"/>
+              </w:tabs>
+              <w:jc w:val="center"/>
+            </w:pPr>
+            <w:r>
+              <w:t>Los 6 números son correctos.</w:t>
+            </w:r>
+          </w:p>
+        </w:tc>
+        <w:tc>
+          <w:tcPr>
+            <w:tcW w:w="2124" w:type="dxa"/>
+          </w:tcPr>
+          <w:p>
+            <w:pPr>
+              <w:tabs>
+                <w:tab w:val="left" w:pos="2775"/>
+              </w:tabs>
+              <w:jc w:val="center"/>
+            </w:pPr>
+            <w:r>
+              <w:t>1 2 3 4 5 6</w:t>
+            </w:r>
+          </w:p>
+        </w:tc>
+        <w:tc>
+          <w:tcPr>
+            <w:tcW w:w="2124" w:type="dxa"/>
+          </w:tcPr>
+          <w:p>
+            <w:pPr>
+              <w:tabs>
+                <w:tab w:val="left" w:pos="2775"/>
+              </w:tabs>
+              <w:jc w:val="center"/>
+            </w:pPr>
+            <w:r>
+              <w:t>Validamos la combinación.</w:t>
+            </w:r>
+          </w:p>
+        </w:tc>
+      </w:tr>
+      <w:tr>
+        <w:tc>
+          <w:tcPr>
+            <w:tcW w:w="2123" w:type="dxa"/>
+          </w:tcPr>
+          <w:p>
+            <w:pPr>
+              <w:tabs>
+                <w:tab w:val="left" w:pos="2775"/>
+              </w:tabs>
+              <w:jc w:val="center"/>
+            </w:pPr>
+            <w:r>
+              <w:t>A2</w:t>
+            </w:r>
+          </w:p>
+        </w:tc>
+        <w:tc>
+          <w:tcPr>
+            <w:tcW w:w="2123" w:type="dxa"/>
+          </w:tcPr>
+          <w:p>
+            <w:pPr>
+              <w:tabs>
+                <w:tab w:val="left" w:pos="2775"/>
+              </w:tabs>
+              <w:jc w:val="center"/>
+            </w:pPr>
+            <w:r>
+              <w:t>Todos los números correctos menos 1</w:t>
+            </w:r>
+          </w:p>
+        </w:tc>
+        <w:tc>
+          <w:tcPr>
+            <w:tcW w:w="2124" w:type="dxa"/>
+          </w:tcPr>
+          <w:p>
+            <w:pPr>
+              <w:tabs>
+                <w:tab w:val="left" w:pos="2775"/>
+              </w:tabs>
+              <w:jc w:val="center"/>
+            </w:pPr>
+            <w:r>
+              <w:t>1 2 3 4 5 5</w:t>
+            </w:r>
+          </w:p>
+        </w:tc>
+        <w:tc>
+          <w:tcPr>
+            <w:tcW w:w="2124" w:type="dxa"/>
+          </w:tcPr>
+          <w:p>
+            <w:pPr>
+              <w:tabs>
+                <w:tab w:val="left" w:pos="2775"/>
+              </w:tabs>
+              <w:jc w:val="center"/>
+            </w:pPr>
+            <w:r>
+              <w:t>La combinación no es válida.</w:t>
+            </w:r>
+          </w:p>
+        </w:tc>
+      </w:tr>
+      <w:tr>
+        <w:tc>
+          <w:tcPr>
+            <w:tcW w:w="2123" w:type="dxa"/>
+          </w:tcPr>
+          <w:p>
+            <w:pPr>
+              <w:tabs>
+                <w:tab w:val="left" w:pos="2775"/>
+              </w:tabs>
+              <w:jc w:val="center"/>
+            </w:pPr>
+            <w:r>
+              <w:t>A3</w:t>
+            </w:r>
+          </w:p>
+        </w:tc>
+        <w:tc>
+          <w:tcPr>
+            <w:tcW w:w="2123" w:type="dxa"/>
+          </w:tcPr>
+          <w:p>
+            <w:pPr>
+              <w:tabs>
+                <w:tab w:val="left" w:pos="2775"/>
+              </w:tabs>
+              <w:jc w:val="center"/>
+            </w:pPr>
+            <w:r>
+              <w:t>Ningún número correcto</w:t>
+            </w:r>
+          </w:p>
+        </w:tc>
+        <w:tc>
+          <w:tcPr>
+            <w:tcW w:w="2124" w:type="dxa"/>
+          </w:tcPr>
+          <w:p>
+            <w:pPr>
+              <w:tabs>
+                <w:tab w:val="left" w:pos="2775"/>
+              </w:tabs>
+              <w:jc w:val="center"/>
+            </w:pPr>
+            <w:r>
+              <w:t>-1 -1 -1 -1 -1 -1</w:t>
+            </w:r>
+          </w:p>
+        </w:tc>
+        <w:tc>
+          <w:tcPr>
+            <w:tcW w:w="2124" w:type="dxa"/>
+          </w:tcPr>
+          <w:p>
+            <w:pPr>
+              <w:tabs>
+                <w:tab w:val="left" w:pos="2775"/>
+              </w:tabs>
+              <w:jc w:val="center"/>
+            </w:pPr>
+            <w:r>
+              <w:t>La combinación no es válida.</w:t>
+            </w:r>
+          </w:p>
+        </w:tc>
+      </w:tr>
+      <w:tr>
+        <w:tc>
+          <w:tcPr>
+            <w:tcW w:w="2123" w:type="dxa"/>
+          </w:tcPr>
+          <w:p>
+            <w:pPr>
+              <w:tabs>
+                <w:tab w:val="left" w:pos="2775"/>
+              </w:tabs>
+              <w:jc w:val="center"/>
+            </w:pPr>
+            <w:r>
+              <w:t>A4</w:t>
+            </w:r>
+          </w:p>
+        </w:tc>
+        <w:tc>
+          <w:tcPr>
+            <w:tcW w:w="2123" w:type="dxa"/>
+          </w:tcPr>
+          <w:p>
+            <w:pPr>
+              <w:tabs>
+                <w:tab w:val="left" w:pos="2775"/>
+              </w:tabs>
+              <w:jc w:val="center"/>
+            </w:pPr>
+            <w:r>
+              <w:t>Solo un número es correcto</w:t>
+            </w:r>
+          </w:p>
+        </w:tc>
+        <w:tc>
+          <w:tcPr>
+            <w:tcW w:w="2124" w:type="dxa"/>
+          </w:tcPr>
+          <w:p>
+            <w:pPr>
+              <w:tabs>
+                <w:tab w:val="left" w:pos="2775"/>
+              </w:tabs>
+              <w:jc w:val="center"/>
+            </w:pPr>
+            <w:r>
+              <w:t>1 50 50 50 50 50</w:t>
+            </w:r>
+          </w:p>
+        </w:tc>
+        <w:tc>
+          <w:tcPr>
+            <w:tcW w:w="2124" w:type="dxa"/>
+          </w:tcPr>
+          <w:p>
+            <w:pPr>
+              <w:tabs>
+                <w:tab w:val="left" w:pos="2775"/>
+              </w:tabs>
+              <w:jc w:val="center"/>
+            </w:pPr>
+            <w:r>
+              <w:t>La combinación no es válida.</w:t>
+            </w:r>
+          </w:p>
+        </w:tc>
+      </w:tr>
+    </w:tbl>
+    <w:p>
+      <w:pPr>
+        <w:tabs>
+          <w:tab w:val="left" w:pos="2775"/>
+        </w:tabs>
+      </w:pPr>
+    </w:p>
+    <w:p>
+      <w:pPr>
+        <w:tabs>
+          <w:tab w:val="left" w:pos="2775"/>
+        </w:tabs>
+      </w:pPr>
+    </w:p>
+    <w:p>
+      <w:pPr>
+        <w:tabs>
+          <w:tab w:val="left" w:pos="2775"/>
+        </w:tabs>
+      </w:pPr>
+      <w:r>
+        <w:t>No encuentro ningún error en el planteamiento anterior tras rea</w:t>
+      </w:r>
+      <w:r>
+        <w:t xml:space="preserve">lizar las pruebas de caja negra. Tampoco dispongo ahora mismo de la forma clara para realizar pruebas unitarias a un constructor. En la práctica que realicé, aprendí a realizar pruebas unitarias a métodos de clases, pero no sé cómo plantearlo para un constructor… </w:t>
+      </w:r>
+      <w:r>
+        <w:t>Te he creado el proyecto de pruebas unitarias…</w:t>
       </w:r>
       <w:bookmarkStart w:id="0" w:name="_GoBack"/>
       <w:bookmarkEnd w:id="0"/>
+      <w:r>
+        <w:t>Espero tener contenido junto a las memorias aunque sea para un cinco, prometo mejorar para la tercera evaluación… Un saludo.</w:t>
+      </w:r>
     </w:p>
     <w:sectPr>
       <w:headerReference w:type="default" r:id="rId21"/>
@@ -1916,6 +2329,25 @@
     <w:uiPriority w:val="99"/>
     <w:rsid w:val="006D5280"/>
   </w:style>
+  <w:style w:type="table" w:styleId="Tablaconcuadrcula">
+    <w:name w:val="Table Grid"/>
+    <w:basedOn w:val="Tablanormal"/>
+    <w:uiPriority w:val="39"/>
+    <w:rsid w:val="0076482F"/>
+    <w:pPr>
+      <w:spacing w:after="0" w:line="240" w:lineRule="auto"/>
+    </w:pPr>
+    <w:tblPr>
+      <w:tblBorders>
+        <w:top w:val="single" w:sz="4" w:space="0" w:color="auto"/>
+        <w:left w:val="single" w:sz="4" w:space="0" w:color="auto"/>
+        <w:bottom w:val="single" w:sz="4" w:space="0" w:color="auto"/>
+        <w:right w:val="single" w:sz="4" w:space="0" w:color="auto"/>
+        <w:insideH w:val="single" w:sz="4" w:space="0" w:color="auto"/>
+        <w:insideV w:val="single" w:sz="4" w:space="0" w:color="auto"/>
+      </w:tblBorders>
+    </w:tblPr>
+  </w:style>
 </w:styles>
 </file>
 

</xml_diff>